<commit_message>
[JS-236] feat: export docx
</commit_message>
<xml_diff>
--- a/src/assets/file/kitVisualStructure.docx
+++ b/src/assets/file/kitVisualStructure.docx
@@ -63,6 +63,15 @@
           <w:sz w:val="28"/>
           <w:szCs w:val="28"/>
         </w:rPr>
+        <w:t xml:space="preserve">mapa: </w:t>
+      </w:r>
+      <w:r>
+        <w:rPr>
+          <w:rFonts w:ascii="Montserrat" w:hAnsi="Montserrat"/>
+          <w:color w:val="000000"/>
+          <w:sz w:val="28"/>
+          <w:szCs w:val="28"/>
+        </w:rPr>
         <w:t>{</w:t>
       </w:r>
       <w:proofErr w:type="spellStart"/>
@@ -94,15 +103,16 @@
           <w:color w:val="000000"/>
           <w:sz w:val="28"/>
           <w:szCs w:val="28"/>
-          <w:u w:val="single"/>
-        </w:rPr>
-      </w:pPr>
-      <w:r>
-        <w:rPr>
-          <w:rFonts w:ascii="Montserrat" w:hAnsi="Montserrat"/>
-          <w:color w:val="000000"/>
-          <w:sz w:val="28"/>
-          <w:szCs w:val="28"/>
+          <w:lang w:val="en-US"/>
+        </w:rPr>
+      </w:pPr>
+      <w:r>
+        <w:rPr>
+          <w:rFonts w:ascii="Montserrat" w:hAnsi="Montserrat"/>
+          <w:color w:val="000000"/>
+          <w:sz w:val="28"/>
+          <w:szCs w:val="28"/>
+          <w:lang w:val="en-US"/>
         </w:rPr>
         <w:t>{#questions}</w:t>
       </w:r>
@@ -112,32 +122,29 @@
         <w:pStyle w:val="NormalWeb"/>
         <w:rPr>
           <w:rFonts w:ascii="Montserrat" w:hAnsi="Montserrat"/>
-          <w:b/>
-          <w:bCs/>
-          <w:color w:val="000000"/>
-          <w:sz w:val="28"/>
-          <w:szCs w:val="28"/>
-        </w:rPr>
-      </w:pPr>
-      <w:r>
-        <w:rPr>
-          <w:rFonts w:ascii="Montserrat" w:hAnsi="Montserrat"/>
-          <w:b/>
-          <w:bCs/>
-          <w:color w:val="000000"/>
-          <w:sz w:val="28"/>
-          <w:szCs w:val="28"/>
-        </w:rPr>
-        <w:t xml:space="preserve">questão: </w:t>
-      </w:r>
-      <w:r>
-        <w:rPr>
-          <w:rFonts w:ascii="Montserrat" w:hAnsi="Montserrat"/>
-          <w:b/>
-          <w:bCs/>
-          <w:color w:val="000000"/>
-          <w:sz w:val="28"/>
-          <w:szCs w:val="28"/>
+          <w:color w:val="000000"/>
+          <w:sz w:val="28"/>
+          <w:szCs w:val="28"/>
+          <w:lang w:val="en-US"/>
+        </w:rPr>
+      </w:pPr>
+      <w:r>
+        <w:rPr>
+          <w:rFonts w:ascii="Montserrat" w:hAnsi="Montserrat"/>
+          <w:color w:val="000000"/>
+          <w:sz w:val="28"/>
+          <w:szCs w:val="28"/>
+          <w:lang w:val="en-US"/>
+        </w:rPr>
+        <w:t xml:space="preserve">kit: </w:t>
+      </w:r>
+      <w:r>
+        <w:rPr>
+          <w:rFonts w:ascii="Montserrat" w:hAnsi="Montserrat"/>
+          <w:color w:val="000000"/>
+          <w:sz w:val="28"/>
+          <w:szCs w:val="28"/>
+          <w:lang w:val="en-US"/>
         </w:rPr>
         <w:t>{</w:t>
       </w:r>
@@ -145,11 +152,96 @@
       <w:r>
         <w:rPr>
           <w:rFonts w:ascii="Montserrat" w:hAnsi="Montserrat"/>
-          <w:b/>
-          <w:bCs/>
-          <w:color w:val="000000"/>
-          <w:sz w:val="28"/>
-          <w:szCs w:val="28"/>
+          <w:color w:val="000000"/>
+          <w:sz w:val="28"/>
+          <w:szCs w:val="28"/>
+          <w:lang w:val="en-US"/>
+        </w:rPr>
+        <w:t>kit</w:t>
+      </w:r>
+      <w:r>
+        <w:rPr>
+          <w:rFonts w:ascii="Montserrat" w:hAnsi="Montserrat"/>
+          <w:color w:val="000000"/>
+          <w:sz w:val="28"/>
+          <w:szCs w:val="28"/>
+          <w:lang w:val="en-US"/>
+        </w:rPr>
+        <w:t>_title</w:t>
+      </w:r>
+      <w:proofErr w:type="spellEnd"/>
+      <w:r>
+        <w:rPr>
+          <w:rFonts w:ascii="Montserrat" w:hAnsi="Montserrat"/>
+          <w:color w:val="000000"/>
+          <w:sz w:val="28"/>
+          <w:szCs w:val="28"/>
+          <w:lang w:val="en-US"/>
+        </w:rPr>
+        <w:t>}</w:t>
+      </w:r>
+    </w:p>
+    <w:p>
+      <w:pPr>
+        <w:pStyle w:val="NormalWeb"/>
+        <w:rPr>
+          <w:rFonts w:ascii="Montserrat" w:hAnsi="Montserrat"/>
+          <w:b/>
+          <w:bCs/>
+          <w:color w:val="000000"/>
+          <w:sz w:val="28"/>
+          <w:szCs w:val="28"/>
+          <w:lang w:val="en-US"/>
+        </w:rPr>
+      </w:pPr>
+      <w:proofErr w:type="spellStart"/>
+      <w:r>
+        <w:rPr>
+          <w:rFonts w:ascii="Montserrat" w:hAnsi="Montserrat"/>
+          <w:b/>
+          <w:bCs/>
+          <w:color w:val="000000"/>
+          <w:sz w:val="28"/>
+          <w:szCs w:val="28"/>
+          <w:lang w:val="en-US"/>
+        </w:rPr>
+        <w:t>questão</w:t>
+      </w:r>
+      <w:proofErr w:type="spellEnd"/>
+      <w:r>
+        <w:rPr>
+          <w:rFonts w:ascii="Montserrat" w:hAnsi="Montserrat"/>
+          <w:b/>
+          <w:bCs/>
+          <w:color w:val="000000"/>
+          <w:sz w:val="28"/>
+          <w:szCs w:val="28"/>
+          <w:lang w:val="en-US"/>
+        </w:rPr>
+        <w:t xml:space="preserve">: </w:t>
+      </w:r>
+      <w:r>
+        <w:rPr>
+          <w:rFonts w:ascii="Montserrat" w:hAnsi="Montserrat"/>
+          <w:b/>
+          <w:bCs/>
+          <w:color w:val="000000"/>
+          <w:sz w:val="28"/>
+          <w:szCs w:val="28"/>
+          <w:lang w:val="en-US"/>
+        </w:rPr>
+        <w:t>{</w:t>
+      </w:r>
+      <w:proofErr w:type="spellStart"/>
+      <w:r>
+        <w:rPr>
+          <w:rFonts w:ascii="Montserrat" w:hAnsi="Montserrat"/>
+          <w:b/>
+          <w:bCs/>
+          <w:color w:val="000000"/>
+          <w:sz w:val="28"/>
+          <w:szCs w:val="28"/>
+          <w:lang w:val="en-US"/>
         </w:rPr>
         <w:t>question_title</w:t>
       </w:r>
@@ -162,6 +254,7 @@
           <w:color w:val="000000"/>
           <w:sz w:val="28"/>
           <w:szCs w:val="28"/>
+          <w:lang w:val="en-US"/>
         </w:rPr>
         <w:t>}</w:t>
       </w:r>
@@ -171,83 +264,25 @@
         <w:pStyle w:val="NormalWeb"/>
         <w:rPr>
           <w:rFonts w:ascii="Montserrat" w:hAnsi="Montserrat"/>
-          <w:color w:val="000000"/>
-          <w:sz w:val="28"/>
-          <w:szCs w:val="28"/>
-        </w:rPr>
-      </w:pPr>
-      <w:r>
-        <w:rPr>
-          <w:rFonts w:ascii="Montserrat" w:hAnsi="Montserrat"/>
-          <w:b/>
-          <w:bCs/>
-          <w:color w:val="000000"/>
-          <w:sz w:val="28"/>
-          <w:szCs w:val="28"/>
-        </w:rPr>
-        <w:t>{</w:t>
-      </w:r>
-      <w:proofErr w:type="spellStart"/>
-      <w:r>
-        <w:rPr>
-          <w:rFonts w:ascii="Montserrat" w:hAnsi="Montserrat"/>
-          <w:b/>
-          <w:bCs/>
-          <w:color w:val="000000"/>
-          <w:sz w:val="28"/>
-          <w:szCs w:val="28"/>
-        </w:rPr>
-        <w:t>user</w:t>
-      </w:r>
-      <w:proofErr w:type="spellEnd"/>
-      <w:r>
-        <w:rPr>
-          <w:rFonts w:ascii="Montserrat" w:hAnsi="Montserrat"/>
-          <w:b/>
-          <w:bCs/>
-          <w:color w:val="000000"/>
-          <w:sz w:val="28"/>
-          <w:szCs w:val="28"/>
-        </w:rPr>
-        <w:t>}</w:t>
-      </w:r>
-      <w:r>
-        <w:rPr>
-          <w:rFonts w:ascii="Montserrat" w:hAnsi="Montserrat"/>
-          <w:color w:val="000000"/>
-          <w:sz w:val="28"/>
-          <w:szCs w:val="28"/>
-        </w:rPr>
-        <w:t xml:space="preserve">: </w:t>
-      </w:r>
-      <w:r>
-        <w:rPr>
-          <w:rFonts w:ascii="Montserrat" w:hAnsi="Montserrat"/>
-          <w:color w:val="000000"/>
-          <w:sz w:val="28"/>
-          <w:szCs w:val="28"/>
-        </w:rPr>
-        <w:t>{</w:t>
-      </w:r>
-      <w:proofErr w:type="spellStart"/>
-      <w:r>
-        <w:rPr>
-          <w:rFonts w:ascii="Montserrat" w:hAnsi="Montserrat"/>
-          <w:color w:val="000000"/>
-          <w:sz w:val="28"/>
-          <w:szCs w:val="28"/>
-        </w:rPr>
-        <w:t>comment</w:t>
-      </w:r>
-      <w:proofErr w:type="spellEnd"/>
-      <w:r>
-        <w:rPr>
-          <w:rFonts w:ascii="Montserrat" w:hAnsi="Montserrat"/>
-          <w:color w:val="000000"/>
-          <w:sz w:val="28"/>
-          <w:szCs w:val="28"/>
-        </w:rPr>
-        <w:t>}</w:t>
+          <w:b/>
+          <w:bCs/>
+          <w:color w:val="000000"/>
+          <w:sz w:val="28"/>
+          <w:szCs w:val="28"/>
+          <w:lang w:val="en-US"/>
+        </w:rPr>
+      </w:pPr>
+      <w:r>
+        <w:rPr>
+          <w:rFonts w:ascii="Montserrat" w:hAnsi="Montserrat"/>
+          <w:b/>
+          <w:bCs/>
+          <w:color w:val="000000"/>
+          <w:sz w:val="28"/>
+          <w:szCs w:val="28"/>
+          <w:lang w:val="en-US"/>
+        </w:rPr>
+        <w:t>{#comments}</w:t>
       </w:r>
     </w:p>
     <w:p>
@@ -258,36 +293,30 @@
           <w:color w:val="000000"/>
           <w:sz w:val="28"/>
           <w:szCs w:val="28"/>
-        </w:rPr>
-      </w:pPr>
-      <w:r>
-        <w:rPr>
-          <w:rFonts w:ascii="Montserrat" w:hAnsi="Montserrat"/>
-          <w:color w:val="000000"/>
-          <w:sz w:val="28"/>
-          <w:szCs w:val="28"/>
-        </w:rPr>
-        <w:t>{/</w:t>
-      </w:r>
-      <w:proofErr w:type="spellStart"/>
-      <w:r>
-        <w:rPr>
-          <w:rFonts w:ascii="Montserrat" w:hAnsi="Montserrat"/>
-          <w:color w:val="000000"/>
-          <w:sz w:val="28"/>
-          <w:szCs w:val="28"/>
-        </w:rPr>
-        <w:t>questions</w:t>
-      </w:r>
-      <w:proofErr w:type="spellEnd"/>
-      <w:r>
-        <w:rPr>
-          <w:rFonts w:ascii="Montserrat" w:hAnsi="Montserrat"/>
-          <w:color w:val="000000"/>
-          <w:sz w:val="28"/>
-          <w:szCs w:val="28"/>
-        </w:rPr>
-        <w:t>}</w:t>
+          <w:lang w:val="en-US"/>
+        </w:rPr>
+      </w:pPr>
+      <w:r>
+        <w:rPr>
+          <w:rFonts w:ascii="Montserrat" w:hAnsi="Montserrat"/>
+          <w:b/>
+          <w:bCs/>
+          <w:color w:val="000000"/>
+          <w:sz w:val="28"/>
+          <w:szCs w:val="28"/>
+          <w:lang w:val="en-US"/>
+        </w:rPr>
+        <w:t>{user}</w:t>
+      </w:r>
+      <w:r>
+        <w:rPr>
+          <w:rFonts w:ascii="Montserrat" w:hAnsi="Montserrat"/>
+          <w:color w:val="000000"/>
+          <w:sz w:val="28"/>
+          <w:szCs w:val="28"/>
+          <w:lang w:val="en-US"/>
+        </w:rPr>
+        <w:t xml:space="preserve"> {comment}</w:t>
       </w:r>
     </w:p>
     <w:p>
@@ -295,43 +324,85 @@
         <w:pStyle w:val="NormalWeb"/>
         <w:rPr>
           <w:rFonts w:ascii="Montserrat" w:hAnsi="Montserrat"/>
-          <w:color w:val="000000"/>
-          <w:sz w:val="28"/>
-          <w:szCs w:val="28"/>
-        </w:rPr>
-      </w:pPr>
-      <w:r>
-        <w:rPr>
-          <w:rFonts w:ascii="Montserrat" w:hAnsi="Montserrat"/>
-          <w:color w:val="000000"/>
-          <w:sz w:val="28"/>
-          <w:szCs w:val="28"/>
-        </w:rPr>
-        <w:t>{/</w:t>
-      </w:r>
-      <w:proofErr w:type="spellStart"/>
-      <w:r>
-        <w:rPr>
-          <w:rFonts w:ascii="Montserrat" w:hAnsi="Montserrat"/>
-          <w:color w:val="000000"/>
-          <w:sz w:val="28"/>
-          <w:szCs w:val="28"/>
-        </w:rPr>
-        <w:t>map</w:t>
-      </w:r>
-      <w:proofErr w:type="spellEnd"/>
-      <w:r>
-        <w:rPr>
-          <w:rFonts w:ascii="Montserrat" w:hAnsi="Montserrat"/>
-          <w:color w:val="000000"/>
-          <w:sz w:val="28"/>
-          <w:szCs w:val="28"/>
-        </w:rPr>
-        <w:t>}</w:t>
-      </w:r>
-    </w:p>
-    <w:p/>
-    <w:p/>
+          <w:b/>
+          <w:bCs/>
+          <w:color w:val="000000"/>
+          <w:sz w:val="28"/>
+          <w:szCs w:val="28"/>
+          <w:lang w:val="en-US"/>
+        </w:rPr>
+      </w:pPr>
+      <w:r>
+        <w:rPr>
+          <w:rFonts w:ascii="Montserrat" w:hAnsi="Montserrat"/>
+          <w:b/>
+          <w:bCs/>
+          <w:color w:val="000000"/>
+          <w:sz w:val="28"/>
+          <w:szCs w:val="28"/>
+          <w:lang w:val="en-US"/>
+        </w:rPr>
+        <w:t>{/comments}</w:t>
+      </w:r>
+    </w:p>
+    <w:p>
+      <w:pPr>
+        <w:pStyle w:val="NormalWeb"/>
+        <w:rPr>
+          <w:rFonts w:ascii="Montserrat" w:hAnsi="Montserrat"/>
+          <w:color w:val="000000"/>
+          <w:sz w:val="28"/>
+          <w:szCs w:val="28"/>
+          <w:lang w:val="en-US"/>
+        </w:rPr>
+      </w:pPr>
+      <w:r>
+        <w:rPr>
+          <w:rFonts w:ascii="Montserrat" w:hAnsi="Montserrat"/>
+          <w:color w:val="000000"/>
+          <w:sz w:val="28"/>
+          <w:szCs w:val="28"/>
+          <w:lang w:val="en-US"/>
+        </w:rPr>
+        <w:t>{/questions}</w:t>
+      </w:r>
+    </w:p>
+    <w:p>
+      <w:pPr>
+        <w:pStyle w:val="NormalWeb"/>
+        <w:rPr>
+          <w:rFonts w:ascii="Montserrat" w:hAnsi="Montserrat"/>
+          <w:color w:val="000000"/>
+          <w:sz w:val="28"/>
+          <w:szCs w:val="28"/>
+          <w:lang w:val="en-US"/>
+        </w:rPr>
+      </w:pPr>
+      <w:r>
+        <w:rPr>
+          <w:rFonts w:ascii="Montserrat" w:hAnsi="Montserrat"/>
+          <w:color w:val="000000"/>
+          <w:sz w:val="28"/>
+          <w:szCs w:val="28"/>
+          <w:lang w:val="en-US"/>
+        </w:rPr>
+        <w:t>{/map}</w:t>
+      </w:r>
+    </w:p>
+    <w:p>
+      <w:pPr>
+        <w:rPr>
+          <w:lang w:val="en-US"/>
+        </w:rPr>
+      </w:pPr>
+    </w:p>
+    <w:p>
+      <w:pPr>
+        <w:rPr>
+          <w:lang w:val="en-US"/>
+        </w:rPr>
+      </w:pPr>
+    </w:p>
     <w:sectPr>
       <w:pgSz w:w="11906" w:h="16838"/>
       <w:pgMar w:top="1417" w:right="1701" w:bottom="1417" w:left="1701" w:header="708" w:footer="708" w:gutter="0"/>

</xml_diff>